<commit_message>
Plantilla de control de cambios v1.1 en .docx y en pdf
Habia un pequeño error en la plantilla anterior y la he modificado,
ademas he tambien la pongo en pdf
</commit_message>
<xml_diff>
--- a/docs/Planificacion/Plantilla DOCUMENTO DE CONTRO DEL CAMBIOS.docx
+++ b/docs/Planificacion/Plantilla DOCUMENTO DE CONTRO DEL CAMBIOS.docx
@@ -22,7 +22,27 @@
           <w:sz w:val="28"/>
           <w:szCs w:val="28"/>
         </w:rPr>
-        <w:t>DOCUMENTO DE CONTRO DEL CAMBIOS</w:t>
+        <w:t>DOCUMENTO DE CONTRO</w:t>
+      </w:r>
+      <w:r>
+        <w:rPr>
+          <w:rFonts w:ascii="Arial" w:hAnsi="Arial" w:cs="Arial"/>
+          <w:b/>
+          <w:sz w:val="28"/>
+          <w:szCs w:val="28"/>
+        </w:rPr>
+        <w:t>L</w:t>
+      </w:r>
+      <w:bookmarkStart w:id="0" w:name="_GoBack"/>
+      <w:bookmarkEnd w:id="0"/>
+      <w:r>
+        <w:rPr>
+          <w:rFonts w:ascii="Arial" w:hAnsi="Arial" w:cs="Arial"/>
+          <w:b/>
+          <w:sz w:val="28"/>
+          <w:szCs w:val="28"/>
+        </w:rPr>
+        <w:t xml:space="preserve"> DEL CAMBIOS</w:t>
       </w:r>
     </w:p>
     <w:p>
@@ -294,13 +314,7 @@
               <w:rPr>
                 <w:rFonts w:ascii="Arial" w:hAnsi="Arial" w:cs="Arial"/>
               </w:rPr>
-              <w:t xml:space="preserve"> </w:t>
-            </w:r>
-            <w:r>
-              <w:rPr>
-                <w:rFonts w:ascii="Arial" w:hAnsi="Arial" w:cs="Arial"/>
-              </w:rPr>
-              <w:t>(Arial, tamaño 11)</w:t>
+              <w:t xml:space="preserve"> (Arial, tamaño 11)</w:t>
             </w:r>
           </w:p>
         </w:tc>
@@ -341,8 +355,6 @@
               </w:rPr>
               <w:t>(Arial, tamaño 11)</w:t>
             </w:r>
-            <w:bookmarkStart w:id="0" w:name="_GoBack"/>
-            <w:bookmarkEnd w:id="0"/>
           </w:p>
         </w:tc>
       </w:tr>
@@ -1081,7 +1093,7 @@
 </file>
 
 <file path=customXml/itemProps1.xml><?xml version="1.0" encoding="utf-8"?>
-<ds:datastoreItem xmlns:ds="http://schemas.openxmlformats.org/officeDocument/2006/customXml" ds:itemID="{4620D722-8AF3-4691-9D42-78880A78F348}">
+<ds:datastoreItem xmlns:ds="http://schemas.openxmlformats.org/officeDocument/2006/customXml" ds:itemID="{980425C9-D56B-4F7F-ACC5-073D32913643}">
   <ds:schemaRefs>
     <ds:schemaRef ds:uri="http://schemas.openxmlformats.org/officeDocument/2006/bibliography"/>
   </ds:schemaRefs>

</xml_diff>